<commit_message>
Day #228 - Pikuma courses + React
</commit_message>
<xml_diff>
--- a/docs/CRVG/RACING_GAME_NOTES.docx
+++ b/docs/CRVG/RACING_GAME_NOTES.docx
@@ -460,6 +460,7 @@
       <w:r>
         <w:t xml:space="preserve"> any language discussions – other than how to build classes in C++ that function as Singletons. The video also uses </w:t>
       </w:r>
+      <w:proofErr w:type="gramStart"/>
       <w:r>
         <w:rPr>
           <w:b/>
@@ -467,25 +468,59 @@
           <w:i/>
           <w:iCs/>
         </w:rPr>
-        <w:t>Code::Blocks</w:t>
+        <w:t>Code::</w:t>
+      </w:r>
+      <w:proofErr w:type="gramEnd"/>
+      <w:r>
+        <w:rPr>
+          <w:b/>
+          <w:bCs/>
+          <w:i/>
+          <w:iCs/>
+        </w:rPr>
+        <w:t>Blocks</w:t>
       </w:r>
       <w:r>
         <w:t xml:space="preserve"> are the IDE. I can understand its selection since it is available on all major operating system platforms. It could be the version of </w:t>
       </w:r>
+      <w:proofErr w:type="gramStart"/>
       <w:r>
         <w:rPr>
           <w:rFonts w:ascii="Consolas" w:hAnsi="Consolas"/>
         </w:rPr>
-        <w:t>Code::Blocks</w:t>
-      </w:r>
-      <w:r>
-        <w:t xml:space="preserve"> but if felt like the presenter did not utilize all the cool features of </w:t>
-      </w:r>
+        <w:t>Code::</w:t>
+      </w:r>
+      <w:proofErr w:type="gramEnd"/>
       <w:r>
         <w:rPr>
           <w:rFonts w:ascii="Consolas" w:hAnsi="Consolas"/>
         </w:rPr>
-        <w:t>Code::Blocks</w:t>
+        <w:t>Blocks</w:t>
+      </w:r>
+      <w:r>
+        <w:t xml:space="preserve"> but </w:t>
+      </w:r>
+      <w:proofErr w:type="gramStart"/>
+      <w:r>
+        <w:t>if</w:t>
+      </w:r>
+      <w:proofErr w:type="gramEnd"/>
+      <w:r>
+        <w:t xml:space="preserve"> felt like the presenter did not utilize all the cool features of </w:t>
+      </w:r>
+      <w:proofErr w:type="gramStart"/>
+      <w:r>
+        <w:rPr>
+          <w:rFonts w:ascii="Consolas" w:hAnsi="Consolas"/>
+        </w:rPr>
+        <w:t>Code::</w:t>
+      </w:r>
+      <w:proofErr w:type="gramEnd"/>
+      <w:r>
+        <w:rPr>
+          <w:rFonts w:ascii="Consolas" w:hAnsi="Consolas"/>
+        </w:rPr>
+        <w:t>Blocks</w:t>
       </w:r>
       <w:r>
         <w:t xml:space="preserve">, for example, he seemed to prefer the Java style of braces but always just </w:t>
@@ -664,10 +699,26 @@
         <w:t>inspired by</w:t>
       </w:r>
       <w:r>
-        <w:t xml:space="preserve"> doing this video series but alas it is completely different. It uses Video Studio Code and is more in the spirit of writing a game engine and then using that game engine to create a Flappy Bird clone game. I decided to put off reading the book until I am done with this series.</w:t>
-      </w:r>
-      <w:r>
-        <w:t xml:space="preserve"> Like most series the first one had 87K views but by video #39 it drops to 10K and the last one in the playlist it is half that number. I think many people dropped off because the game assets after video #7 or so are not available unless you become a </w:t>
+        <w:t xml:space="preserve"> </w:t>
+      </w:r>
+      <w:proofErr w:type="gramStart"/>
+      <w:r>
+        <w:t>doing</w:t>
+      </w:r>
+      <w:proofErr w:type="gramEnd"/>
+      <w:r>
+        <w:t xml:space="preserve"> this video series but alas it is completely different. It uses Video Studio Code and is more in the spirit of writing a game engine and then using that game engine to create a Flappy Bird clone game. I decided to put off reading the book until I am done with this series.</w:t>
+      </w:r>
+      <w:r>
+        <w:t xml:space="preserve"> Like most series the first one had 87K views but by video #39 it drops to 10K and the last one in the </w:t>
+      </w:r>
+      <w:proofErr w:type="gramStart"/>
+      <w:r>
+        <w:t>playlist it</w:t>
+      </w:r>
+      <w:proofErr w:type="gramEnd"/>
+      <w:r>
+        <w:t xml:space="preserve"> is half that number. I think many people dropped off because the game assets after video #7 or so are not available unless you become a </w:t>
       </w:r>
       <w:proofErr w:type="spellStart"/>
       <w:r>
@@ -766,13 +817,45 @@
               <w:t xml:space="preserve">Copilot question: </w:t>
             </w:r>
             <w:r>
-              <w:t>Is it common the create C++ header files that does not use an implement file but implements everything in the header file?</w:t>
+              <w:t xml:space="preserve">Is it common </w:t>
+            </w:r>
+            <w:proofErr w:type="gramStart"/>
+            <w:r>
+              <w:t>the create</w:t>
+            </w:r>
+            <w:proofErr w:type="gramEnd"/>
+            <w:r>
+              <w:t xml:space="preserve"> C++ header files that </w:t>
+            </w:r>
+            <w:proofErr w:type="gramStart"/>
+            <w:r>
+              <w:t>does</w:t>
+            </w:r>
+            <w:proofErr w:type="gramEnd"/>
+            <w:r>
+              <w:t xml:space="preserve"> not use an implement file but </w:t>
+            </w:r>
+            <w:proofErr w:type="gramStart"/>
+            <w:r>
+              <w:t>implements</w:t>
+            </w:r>
+            <w:proofErr w:type="gramEnd"/>
+            <w:r>
+              <w:t xml:space="preserve"> everything in the header file?</w:t>
             </w:r>
           </w:p>
           <w:p/>
           <w:p>
             <w:r>
-              <w:t xml:space="preserve">Yes, it's fairly common in C++ to have </w:t>
+              <w:t xml:space="preserve">Yes, it's </w:t>
+            </w:r>
+            <w:proofErr w:type="gramStart"/>
+            <w:r>
+              <w:t>fairly common</w:t>
+            </w:r>
+            <w:proofErr w:type="gramEnd"/>
+            <w:r>
+              <w:t xml:space="preserve"> in C++ to have </w:t>
             </w:r>
             <w:r>
               <w:rPr>
@@ -1114,7 +1197,15 @@
     </w:p>
     <w:p>
       <w:r>
-        <w:t>Some publishers are known to produce high quality books and No Starch Press is one such publisher.</w:t>
+        <w:t xml:space="preserve">Some publishers are known to produce high quality </w:t>
+      </w:r>
+      <w:proofErr w:type="gramStart"/>
+      <w:r>
+        <w:t>books</w:t>
+      </w:r>
+      <w:proofErr w:type="gramEnd"/>
+      <w:r>
+        <w:t xml:space="preserve"> and No Starch Press is one such publisher.</w:t>
       </w:r>
     </w:p>
     <w:p>
@@ -1122,7 +1213,19 @@
         <w:t xml:space="preserve">I admit I pick up a lot of books for free on pdfdrive.com but I like to pay for books I find useful it supports authors spending their time and energy providing high quality books. </w:t>
       </w:r>
       <w:r>
-        <w:t>This book is perfect for programmers like myself that are not familiar with modern C++, it is written of intermediate or advanced programmers in other programming languages.</w:t>
+        <w:t xml:space="preserve">This book is perfect for programmers like </w:t>
+      </w:r>
+      <w:r>
+        <w:t>me</w:t>
+      </w:r>
+      <w:r>
+        <w:t xml:space="preserve"> </w:t>
+      </w:r>
+      <w:r>
+        <w:t>who</w:t>
+      </w:r>
+      <w:r>
+        <w:t xml:space="preserve"> are not familiar with modern C++, it is written of intermediate or advanced programmers in other programming languages.</w:t>
       </w:r>
     </w:p>
     <w:p>
@@ -1205,9 +1308,125 @@
         <w:t xml:space="preserve">The course lecturer Gustavo Pezzi explains everything clearly and completely. I never feel the need to go and look up some terminology or tool. You can always post queries for each lecture and know that you will get back a response in short order. </w:t>
       </w:r>
     </w:p>
+    <w:p>
+      <w:pPr>
+        <w:pStyle w:val="Heading3"/>
+      </w:pPr>
+      <w:r>
+        <w:t>2D Game Engine with C++ and Lua</w:t>
+      </w:r>
+    </w:p>
+    <w:p>
+      <w:r>
+        <w:t xml:space="preserve">This is a perfect companion to the </w:t>
+      </w:r>
+      <w:proofErr w:type="spellStart"/>
+      <w:r>
+        <w:t>youtube</w:t>
+      </w:r>
+      <w:proofErr w:type="spellEnd"/>
+      <w:r>
+        <w:t xml:space="preserve"> video “How to Make a 2D Game Engine with C++ &amp; SDL2”.</w:t>
+      </w:r>
+    </w:p>
+    <w:p>
+      <w:pPr>
+        <w:jc w:val="center"/>
+      </w:pPr>
+      <w:r>
+        <w:rPr>
+          <w:noProof/>
+        </w:rPr>
+        <w:drawing>
+          <wp:inline distT="0" distB="0" distL="0" distR="0" wp14:anchorId="757B0C0C" wp14:editId="78AE6631">
+            <wp:extent cx="1811020" cy="1296526"/>
+            <wp:effectExtent l="0" t="0" r="0" b="0"/>
+            <wp:docPr id="1184881061" name="Picture 1"/>
+            <wp:cNvGraphicFramePr>
+              <a:graphicFrameLocks xmlns:a="http://schemas.openxmlformats.org/drawingml/2006/main" noChangeAspect="1"/>
+            </wp:cNvGraphicFramePr>
+            <a:graphic xmlns:a="http://schemas.openxmlformats.org/drawingml/2006/main">
+              <a:graphicData uri="http://schemas.openxmlformats.org/drawingml/2006/picture">
+                <pic:pic xmlns:pic="http://schemas.openxmlformats.org/drawingml/2006/picture">
+                  <pic:nvPicPr>
+                    <pic:cNvPr id="1184881061" name="Picture 1184881061"/>
+                    <pic:cNvPicPr/>
+                  </pic:nvPicPr>
+                  <pic:blipFill>
+                    <a:blip r:embed="rId15" cstate="print">
+                      <a:extLst>
+                        <a:ext uri="{28A0092B-C50C-407E-A947-70E740481C1C}">
+                          <a14:useLocalDpi xmlns:a14="http://schemas.microsoft.com/office/drawing/2010/main" val="0"/>
+                        </a:ext>
+                      </a:extLst>
+                    </a:blip>
+                    <a:stretch>
+                      <a:fillRect/>
+                    </a:stretch>
+                  </pic:blipFill>
+                  <pic:spPr>
+                    <a:xfrm>
+                      <a:off x="0" y="0"/>
+                      <a:ext cx="1824451" cy="1306142"/>
+                    </a:xfrm>
+                    <a:prstGeom prst="rect">
+                      <a:avLst/>
+                    </a:prstGeom>
+                  </pic:spPr>
+                </pic:pic>
+              </a:graphicData>
+            </a:graphic>
+          </wp:inline>
+        </w:drawing>
+      </w:r>
+    </w:p>
+    <w:p>
+      <w:r>
+        <w:t xml:space="preserve">This course is a gentle and comprehensive introduction to the fundamentals of 2D game engine architecture. This </w:t>
+      </w:r>
+      <w:proofErr w:type="gramStart"/>
+      <w:r>
+        <w:t>course</w:t>
+      </w:r>
+      <w:proofErr w:type="gramEnd"/>
+      <w:r>
+        <w:t xml:space="preserve"> the same tools and libraries with the addition of GLM (math helper library), Dear </w:t>
+      </w:r>
+      <w:proofErr w:type="spellStart"/>
+      <w:r>
+        <w:t>UmGui</w:t>
+      </w:r>
+      <w:proofErr w:type="spellEnd"/>
+      <w:r>
+        <w:t xml:space="preserve"> (to create UI), Sol (a binding library for modern C++ and Lua), and of course Lua (a scripting language). </w:t>
+      </w:r>
+    </w:p>
+    <w:p>
+      <w:r>
+        <w:t xml:space="preserve">All the tools are cross-platform.  The idea of building cross-platform applications has always intrigued me.  I haven’t had to deal with the issues around cross-platform for 20 years because I have been a Java developer.  I was able to compile on my Windows desktop my Java code into .class files that I then could upload to the target Linux </w:t>
+      </w:r>
+      <w:proofErr w:type="gramStart"/>
+      <w:r>
+        <w:t>machine</w:t>
+      </w:r>
+      <w:proofErr w:type="gramEnd"/>
+      <w:r>
+        <w:t xml:space="preserve"> and it would run with no issues. </w:t>
+      </w:r>
+    </w:p>
+    <w:p>
+      <w:r>
+        <w:t>I highly recommend the course.</w:t>
+      </w:r>
+    </w:p>
     <w:p/>
     <w:p>
       <w:r>
+        <w:t xml:space="preserve"> </w:t>
+      </w:r>
+    </w:p>
+    <w:p>
+      <w:r>
         <w:t>Atari 2600</w:t>
       </w:r>
     </w:p>
@@ -1223,6 +1442,7 @@
     </w:p>
     <w:p>
       <w:r>
+        <w:lastRenderedPageBreak/>
         <w:t>Night Driver</w:t>
       </w:r>
     </w:p>
@@ -1243,8 +1463,8 @@
       </w:r>
     </w:p>
     <w:sectPr>
-      <w:headerReference w:type="default" r:id="rId15"/>
-      <w:footerReference w:type="default" r:id="rId16"/>
+      <w:headerReference w:type="default" r:id="rId16"/>
+      <w:footerReference w:type="default" r:id="rId17"/>
       <w:pgSz w:w="12240" w:h="15840"/>
       <w:pgMar w:top="1440" w:right="1440" w:bottom="1440" w:left="1440" w:header="720" w:footer="720" w:gutter="0"/>
       <w:cols w:space="720"/>
@@ -1455,10 +1675,7 @@
         <w:t xml:space="preserve"> notes and projects </w:t>
       </w:r>
       <w:r>
-        <w:t xml:space="preserve">are available on my </w:t>
-      </w:r>
-      <w:r>
-        <w:t xml:space="preserve">nyguerrillagirl github site. I am currently using the repo </w:t>
+        <w:t xml:space="preserve">are available on my nyguerrillagirl github site. I am currently using the repo </w:t>
       </w:r>
       <w:r>
         <w:t>300-days-of-code, as I progress the repo</w:t>

</xml_diff>